<commit_message>
Changes in login_unauthorized.html, added settings.html
</commit_message>
<xml_diff>
--- a/Техническое_задание_на_создание_сайта_autoallianse.docx
+++ b/Техническое_задание_на_создание_сайта_autoallianse.docx
@@ -188,9 +188,7 @@
         </w:rPr>
         <w:t>%)</w:t>
       </w:r>
-      <w:bookmarkStart w:id="0" w:name="_GoBack"/>
     </w:p>
-    <w:bookmarkEnd w:id="0"/>
     <w:p>
       <w:pPr>
         <w:pStyle w:val="a3"/>
@@ -223,42 +221,8 @@
         </w:rPr>
         <w:t xml:space="preserve"> √</w:t>
       </w:r>
-      <w:r>
-        <w:rPr>
-          <w:rFonts w:cstheme="minorHAnsi"/>
-          <w:color w:val="00B050"/>
-          <w:sz w:val="24"/>
-          <w:szCs w:val="24"/>
-        </w:rPr>
-        <w:t xml:space="preserve"> </w:t>
-      </w:r>
-      <w:r>
-        <w:rPr>
-          <w:rFonts w:cstheme="minorHAnsi"/>
-          <w:color w:val="FF0000"/>
-          <w:sz w:val="24"/>
-          <w:szCs w:val="24"/>
-        </w:rPr>
-        <w:t xml:space="preserve">(НАДО </w:t>
-      </w:r>
-      <w:r>
-        <w:rPr>
-          <w:rFonts w:cstheme="minorHAnsi"/>
-          <w:color w:val="FF0000"/>
-          <w:sz w:val="24"/>
-          <w:szCs w:val="24"/>
-        </w:rPr>
-        <w:t>ОБНОВИТЬ</w:t>
-      </w:r>
-      <w:r>
-        <w:rPr>
-          <w:rFonts w:cstheme="minorHAnsi"/>
-          <w:color w:val="FF0000"/>
-          <w:sz w:val="24"/>
-          <w:szCs w:val="24"/>
-        </w:rPr>
-        <w:t xml:space="preserve"> СТИЛИ ДЛЯ КНОПОК)</w:t>
-      </w:r>
+      <w:bookmarkStart w:id="0" w:name="_GoBack"/>
+      <w:bookmarkEnd w:id="0"/>
     </w:p>
     <w:p>
       <w:pPr>
@@ -566,17 +530,7 @@
           <w:szCs w:val="24"/>
           <w:lang w:val="en-US"/>
         </w:rPr>
-        <w:t xml:space="preserve"> </w:t>
-      </w:r>
-      <w:r>
-        <w:rPr>
-          <w:rFonts w:cstheme="minorHAnsi"/>
-          <w:color w:val="00B050"/>
-          <w:sz w:val="24"/>
-          <w:szCs w:val="24"/>
-          <w:lang w:val="en-US"/>
-        </w:rPr>
-        <w:t>√</w:t>
+        <w:t xml:space="preserve"> √</w:t>
       </w:r>
     </w:p>
     <w:p>

</xml_diff>